<commit_message>
worked out "install" process
Updated some directories, built web API, some documentation in readme, includes latest telegraf .zip.
</commit_message>
<xml_diff>
--- a/Documentation/Telegraf_for_Touch.docx
+++ b/Documentation/Telegraf_for_Touch.docx
@@ -28,769 +28,62 @@
           <w:sz w:val="24"/>
           <w:szCs w:val="24"/>
         </w:rPr>
-        <w:t>TouchNet is a suite of protocols for integrating multiple TouchDesigner instances across a network. It handles network discovery, timeline and cue synchronization, remote monitoring, and remote procedure calls.</w:t>
-      </w:r>
+        <w:t>iTAT (Integrated Telegraf Agent for TouchDesigner) is runs a Telegraf agent as a subprocess of TouchDesigner. Upon receiving the first batch of metrics, it will automatically build out an HTTP API based on the host system. The API is accessible at `http://&lt;host-IP&gt; :10180/api/&lt;metric url&gt;`. The metrics are also accessible as a list of dictionaries (based on Telegraf’s JSON output), or a prettified version as a dictionary keyed by each metric name.</w:t>
+      </w:r>
+    </w:p>
+    <w:p>
+      <w:pPr>
+        <w:ind w:left="432"/>
+      </w:pPr>
     </w:p>
     <w:p>
       <w:pPr>
         <w:pStyle w:val="Heading1"/>
       </w:pPr>
       <w:r>
-        <w:t>HTTP API</w:t>
-      </w:r>
-    </w:p>
-    <w:p>
-      <w:pPr>
-        <w:pStyle w:val="Heading2"/>
-      </w:pPr>
-      <w:r>
-        <w:t>CPU metrics</w:t>
-      </w:r>
-    </w:p>
-    <w:p>
-      <w:pPr>
-        <w:ind w:left="432"/>
-      </w:pPr>
-      <w:r>
-        <w:t>CPU metrics can be accessed via /api/cpu/cpu{n}/metrics</w:t>
-      </w:r>
-    </w:p>
-    <w:p>
-      <w:pPr>
-        <w:ind w:left="432"/>
-      </w:pPr>
-      <w:r>
-        <w:t>The following metrics exist for each CPU, e.g /cpu1/, /cpu2/ as well as /cpu_total/:</w:t>
-      </w:r>
-    </w:p>
-    <w:p>
-      <w:pPr>
-        <w:ind w:left="432"/>
-      </w:pPr>
-      <w:r>
-        <w:tab/>
-        <w:t>/time_guest/data</w:t>
-      </w:r>
-    </w:p>
-    <w:p>
-      <w:pPr>
-        <w:ind w:left="432"/>
-      </w:pPr>
-      <w:r>
-        <w:t>/time_guest_nice/data</w:t>
-      </w:r>
-    </w:p>
-    <w:p>
-      <w:pPr>
-        <w:ind w:left="432"/>
-      </w:pPr>
-      <w:r>
-        <w:t>/time_idle/data</w:t>
-      </w:r>
-    </w:p>
-    <w:p>
-      <w:pPr>
-        <w:ind w:left="432"/>
-      </w:pPr>
-      <w:r>
-        <w:t>/time_iowait/data</w:t>
-      </w:r>
-    </w:p>
-    <w:p>
-      <w:pPr>
-        <w:ind w:left="432"/>
-      </w:pPr>
-      <w:r>
-        <w:t>/time_irq/data</w:t>
-      </w:r>
-    </w:p>
-    <w:p>
-      <w:pPr>
-        <w:ind w:left="432"/>
-      </w:pPr>
-      <w:r>
-        <w:t>/time_softirq/data</w:t>
-      </w:r>
-    </w:p>
-    <w:p>
-      <w:pPr>
-        <w:ind w:left="432"/>
-      </w:pPr>
-      <w:r>
-        <w:t>/time_steal/data</w:t>
-      </w:r>
-    </w:p>
-    <w:p>
-      <w:pPr>
-        <w:ind w:left="432"/>
-      </w:pPr>
-      <w:r>
-        <w:t>/time_system/data</w:t>
-      </w:r>
-    </w:p>
-    <w:p>
-      <w:pPr>
-        <w:ind w:left="432"/>
-      </w:pPr>
-      <w:r>
-        <w:t>/time_user/data</w:t>
-      </w:r>
-    </w:p>
-    <w:p>
-      <w:pPr>
-        <w:ind w:left="432"/>
-      </w:pPr>
-      <w:r>
-        <w:t>/usage_guest/data</w:t>
-      </w:r>
-    </w:p>
-    <w:p>
-      <w:pPr>
-        <w:ind w:left="432"/>
-      </w:pPr>
-      <w:r>
-        <w:t>/usage_guest</w:t>
-      </w:r>
-      <w:r>
-        <w:t>_nice</w:t>
-      </w:r>
-      <w:r>
-        <w:t>/data</w:t>
-      </w:r>
-    </w:p>
-    <w:p>
-      <w:pPr>
-        <w:ind w:left="432"/>
-      </w:pPr>
-      <w:r>
-        <w:t>/usage_idle/data</w:t>
-      </w:r>
-    </w:p>
-    <w:p>
-      <w:pPr>
-        <w:ind w:left="432"/>
-      </w:pPr>
-      <w:r>
-        <w:t>/usage_iowait/data</w:t>
-      </w:r>
-    </w:p>
-    <w:p>
-      <w:pPr>
-        <w:ind w:left="432"/>
-      </w:pPr>
-      <w:r>
-        <w:t>/usage_irq/data</w:t>
-      </w:r>
-    </w:p>
-    <w:p>
-      <w:pPr>
-        <w:ind w:left="432"/>
-      </w:pPr>
-      <w:r>
-        <w:t>/usage_nice/data</w:t>
-      </w:r>
-    </w:p>
-    <w:p>
-      <w:pPr>
-        <w:ind w:left="432"/>
-      </w:pPr>
-      <w:r>
-        <w:t>/usage_softirq/data</w:t>
-      </w:r>
-    </w:p>
-    <w:p>
-      <w:pPr>
-        <w:ind w:left="432"/>
-      </w:pPr>
-      <w:r>
-        <w:t>/usage_steal/data</w:t>
-      </w:r>
-    </w:p>
-    <w:p>
-      <w:pPr>
-        <w:ind w:left="432"/>
-      </w:pPr>
-      <w:r>
-        <w:t>/usage_system/data</w:t>
-      </w:r>
-    </w:p>
-    <w:p>
-      <w:pPr>
-        <w:ind w:left="432"/>
-      </w:pPr>
-      <w:r>
-        <w:t>/usage_user/data</w:t>
-      </w:r>
-    </w:p>
-    <w:p>
-      <w:pPr>
-        <w:pStyle w:val="Heading2"/>
-      </w:pPr>
-      <w:r>
-        <w:lastRenderedPageBreak/>
-        <w:t>Temperature Metrics</w:t>
-      </w:r>
-    </w:p>
-    <w:p>
-      <w:pPr>
-        <w:pStyle w:val="Heading3"/>
-      </w:pPr>
-      <w:r>
-        <w:t>/api/temp/metrics/temp/data</w:t>
-      </w:r>
-    </w:p>
-    <w:p>
-      <w:pPr>
-        <w:pStyle w:val="Heading2"/>
-      </w:pPr>
-      <w:r>
-        <w:t>System Metrics</w:t>
-      </w:r>
-    </w:p>
-    <w:p>
-      <w:pPr>
-        <w:pStyle w:val="Heading3"/>
-      </w:pPr>
-      <w:r>
-        <w:t>/api/system/metrics/load1/data</w:t>
-      </w:r>
-    </w:p>
-    <w:p>
-      <w:pPr>
-        <w:pStyle w:val="Heading3"/>
-      </w:pPr>
-      <w:r>
-        <w:t>/api/system/metrics/load15/data</w:t>
-      </w:r>
-    </w:p>
-    <w:p>
-      <w:pPr>
-        <w:pStyle w:val="Heading3"/>
-      </w:pPr>
-      <w:r>
-        <w:t>/api/system/metrics/load5/data</w:t>
-      </w:r>
-    </w:p>
-    <w:p>
-      <w:pPr>
-        <w:pStyle w:val="Heading3"/>
-      </w:pPr>
-      <w:r>
-        <w:t>/api/system/metrics/n_cpus/data</w:t>
-      </w:r>
-    </w:p>
-    <w:p>
-      <w:pPr>
-        <w:pStyle w:val="Heading3"/>
-      </w:pPr>
-      <w:r>
-        <w:t>/api/system/metrics/uptime/data</w:t>
-      </w:r>
-    </w:p>
-    <w:p>
-      <w:pPr>
-        <w:pStyle w:val="Heading3"/>
-      </w:pPr>
-      <w:r>
-        <w:t>/api/system/metrics/uptime_format/data</w:t>
-      </w:r>
-    </w:p>
-    <w:p>
-      <w:pPr>
-        <w:pStyle w:val="Heading2"/>
-      </w:pPr>
-      <w:r>
-        <w:t>NVIDIA metrics</w:t>
-      </w:r>
-    </w:p>
-    <w:p>
-      <w:pPr>
-        <w:pStyle w:val="Heading3"/>
-      </w:pPr>
-      <w:r>
-        <w:t>/api/nvidia/</w:t>
-      </w:r>
-      <w:r>
-        <w:t>metrics/clocks_current_graphics/data</w:t>
-      </w:r>
-    </w:p>
-    <w:p>
-      <w:pPr>
-        <w:pStyle w:val="Heading3"/>
-      </w:pPr>
-      <w:r>
-        <w:t>/api/nvidia/metrics/</w:t>
-      </w:r>
-      <w:r>
-        <w:t>clocks_current_memory/data</w:t>
-      </w:r>
-    </w:p>
-    <w:p>
-      <w:pPr>
-        <w:pStyle w:val="Heading3"/>
-      </w:pPr>
-    </w:p>
-    <w:p>
-      <w:pPr>
-        <w:ind w:left="432"/>
-      </w:pPr>
+        <w:t>Installation</w:t>
+      </w:r>
+    </w:p>
+    <w:p>
+      <w:r>
+        <w:t>To install the telegraf agent, simply copy the InfluxData folder found in /iTAT/telegraf into your Program Files directory.</w:t>
+      </w:r>
     </w:p>
     <w:p>
       <w:pPr>
         <w:pStyle w:val="Heading1"/>
       </w:pPr>
       <w:r>
-        <w:t>Protocol</w:t>
-      </w:r>
-    </w:p>
-    <w:p>
-      <w:pPr>
-        <w:spacing w:line="240" w:lineRule="auto"/>
-      </w:pPr>
-    </w:p>
-    <w:p>
-      <w:pPr>
-        <w:spacing w:line="240" w:lineRule="auto"/>
-        <w:rPr>
-          <w:sz w:val="24"/>
-          <w:szCs w:val="24"/>
-        </w:rPr>
-      </w:pPr>
-      <w:r>
-        <w:rPr>
-          <w:sz w:val="24"/>
-          <w:szCs w:val="24"/>
-        </w:rPr>
-        <w:t xml:space="preserve">TouchNet relies heavily on UDP </w:t>
-      </w:r>
-      <w:r>
-        <w:rPr>
-          <w:sz w:val="24"/>
-          <w:szCs w:val="24"/>
-        </w:rPr>
-        <w:t>carrying</w:t>
-      </w:r>
-      <w:r>
-        <w:rPr>
-          <w:sz w:val="24"/>
-          <w:szCs w:val="24"/>
-        </w:rPr>
-        <w:t xml:space="preserve"> JSON payloads. Remote procedure calls are handled using json-rpc.</w:t>
-      </w:r>
-    </w:p>
-    <w:p>
-      <w:pPr>
-        <w:pStyle w:val="Heading1"/>
-      </w:pPr>
-      <w:r>
-        <w:t>Touch Discovery</w:t>
-      </w:r>
-    </w:p>
-    <w:p>
-      <w:pPr>
-        <w:pStyle w:val="Heading2"/>
-        <w:spacing w:before="0" w:line="240" w:lineRule="auto"/>
-      </w:pPr>
-      <w:r>
-        <w:t>Overview</w:t>
-      </w:r>
-    </w:p>
-    <w:p>
-      <w:pPr>
-        <w:spacing w:line="240" w:lineRule="auto"/>
-      </w:pPr>
-      <w:r>
-        <w:t>Client joins multicast group 239.255.22.22:9099</w:t>
-      </w:r>
-      <w:r>
-        <w:t xml:space="preserve"> and sends a Discovery Announcement Packet (4.2.1); it sends this packet every 2 seconds. When a server sees the packet it executes HandleDiscoveryResponse(). It checks to see if the client is in the Peers table, if it is not, it adds the Client to the Peers table and </w:t>
-      </w:r>
-      <w:r>
-        <w:t xml:space="preserve">sends </w:t>
-      </w:r>
-      <w:r>
-        <w:t>Discovery Response (4.2.2).</w:t>
-      </w:r>
-      <w:r>
-        <w:t xml:space="preserve"> Upon receipt of a Discovery Response, the Client will stop sending discovery packets if Search Forever is set to False</w:t>
-      </w:r>
-      <w:r>
-        <w:t xml:space="preserve"> &lt;should initialize also start the searching process?</w:t>
-      </w:r>
-      <w:r>
-        <w:t>&gt;</w:t>
-      </w:r>
-    </w:p>
-    <w:p>
-      <w:pPr>
-        <w:pStyle w:val="Heading2"/>
-        <w:spacing w:before="0" w:line="240" w:lineRule="auto"/>
-      </w:pPr>
-      <w:r>
-        <w:t>Packet Definitions</w:t>
-      </w:r>
-    </w:p>
-    <w:p>
-      <w:pPr>
-        <w:pStyle w:val="Heading3"/>
-        <w:spacing w:before="0" w:line="240" w:lineRule="auto"/>
-      </w:pPr>
-      <w:r>
-        <w:t>Discovery Announcement</w:t>
-      </w:r>
-    </w:p>
-    <w:p>
-      <w:pPr>
-        <w:pStyle w:val="ListParagraph"/>
-        <w:spacing w:line="240" w:lineRule="auto"/>
-        <w:ind w:left="1440"/>
-        <w:rPr>
-          <w:rFonts w:ascii="Consolas" w:hAnsi="Consolas"/>
-        </w:rPr>
-      </w:pPr>
-    </w:p>
-    <w:p>
-      <w:pPr>
-        <w:pStyle w:val="ListParagraph"/>
-        <w:spacing w:line="240" w:lineRule="auto"/>
-        <w:ind w:left="1440"/>
-        <w:rPr>
-          <w:rFonts w:ascii="Consolas" w:hAnsi="Consolas"/>
-        </w:rPr>
-      </w:pPr>
-      <w:r>
-        <w:rPr>
-          <w:rFonts w:ascii="Consolas" w:hAnsi="Consolas"/>
-        </w:rPr>
-        <w:t>{</w:t>
-      </w:r>
-    </w:p>
-    <w:p>
-      <w:pPr>
-        <w:pStyle w:val="ListParagraph"/>
-        <w:spacing w:line="240" w:lineRule="auto"/>
-        <w:ind w:left="1440" w:firstLine="720"/>
-        <w:rPr>
-          <w:rFonts w:ascii="Consolas" w:hAnsi="Consolas"/>
-        </w:rPr>
-      </w:pPr>
-      <w:r>
-        <w:rPr>
-          <w:rFonts w:ascii="Consolas" w:hAnsi="Consolas"/>
-        </w:rPr>
-        <w:t>“type” : “01”,</w:t>
-      </w:r>
-    </w:p>
-    <w:p>
-      <w:pPr>
-        <w:pStyle w:val="ListParagraph"/>
-        <w:spacing w:line="240" w:lineRule="auto"/>
-        <w:ind w:left="1440" w:firstLine="720"/>
-        <w:rPr>
-          <w:rFonts w:ascii="Consolas" w:hAnsi="Consolas"/>
-        </w:rPr>
-      </w:pPr>
-      <w:r>
-        <w:rPr>
-          <w:rFonts w:ascii="Consolas" w:hAnsi="Consolas"/>
-        </w:rPr>
-        <w:t>“hostname” : &lt;name of host machine&gt;,</w:t>
-      </w:r>
-    </w:p>
-    <w:p>
-      <w:pPr>
-        <w:pStyle w:val="ListParagraph"/>
-        <w:spacing w:line="240" w:lineRule="auto"/>
-        <w:ind w:left="1440" w:firstLine="720"/>
-        <w:rPr>
-          <w:rFonts w:ascii="Consolas" w:hAnsi="Consolas"/>
-        </w:rPr>
-      </w:pPr>
-      <w:r>
-        <w:rPr>
-          <w:rFonts w:ascii="Consolas" w:hAnsi="Consolas"/>
-        </w:rPr>
-        <w:t>“ip” : &lt;host ip address&gt;,</w:t>
-      </w:r>
-    </w:p>
-    <w:p>
-      <w:pPr>
-        <w:pStyle w:val="ListParagraph"/>
-        <w:spacing w:line="240" w:lineRule="auto"/>
-        <w:ind w:left="1440" w:firstLine="720"/>
-        <w:rPr>
-          <w:rFonts w:ascii="Consolas" w:hAnsi="Consolas"/>
-        </w:rPr>
-      </w:pPr>
-      <w:r>
-        <w:rPr>
-          <w:rFonts w:ascii="Consolas" w:hAnsi="Consolas"/>
-        </w:rPr>
-        <w:t>“projectName” : &lt;name of TD project file&gt;</w:t>
-      </w:r>
-    </w:p>
-    <w:p>
-      <w:pPr>
-        <w:pStyle w:val="ListParagraph"/>
-        <w:spacing w:line="240" w:lineRule="auto"/>
-        <w:ind w:left="1440"/>
-        <w:rPr>
-          <w:rFonts w:ascii="Consolas" w:hAnsi="Consolas"/>
-        </w:rPr>
-      </w:pPr>
-      <w:r>
-        <w:rPr>
-          <w:rFonts w:ascii="Consolas" w:hAnsi="Consolas"/>
-        </w:rPr>
-        <w:t>}</w:t>
-      </w:r>
-    </w:p>
-    <w:p>
-      <w:pPr>
-        <w:pStyle w:val="Heading3"/>
-        <w:spacing w:before="0" w:line="240" w:lineRule="auto"/>
-      </w:pPr>
-      <w:r>
-        <w:t xml:space="preserve">Disocvery </w:t>
-      </w:r>
-      <w:r>
-        <w:t>Response</w:t>
-      </w:r>
-    </w:p>
-    <w:p>
-      <w:pPr>
-        <w:spacing w:line="240" w:lineRule="auto"/>
-        <w:ind w:left="1440"/>
-      </w:pPr>
-      <w:r>
-        <w:t>Server adds the client to an address table</w:t>
-      </w:r>
-    </w:p>
-    <w:p>
-      <w:pPr>
-        <w:spacing w:line="240" w:lineRule="auto"/>
-        <w:ind w:left="1440"/>
-        <w:rPr>
-          <w:rFonts w:ascii="Consolas" w:hAnsi="Consolas"/>
-        </w:rPr>
-      </w:pPr>
-      <w:r>
-        <w:rPr>
-          <w:rFonts w:ascii="Consolas" w:hAnsi="Consolas"/>
-        </w:rPr>
-        <w:t>{</w:t>
-      </w:r>
-    </w:p>
-    <w:p>
-      <w:pPr>
-        <w:spacing w:line="240" w:lineRule="auto"/>
-        <w:ind w:left="1440"/>
-        <w:rPr>
-          <w:rFonts w:ascii="Consolas" w:hAnsi="Consolas"/>
-        </w:rPr>
-      </w:pPr>
-      <w:r>
-        <w:rPr>
-          <w:rFonts w:ascii="Consolas" w:hAnsi="Consolas"/>
-        </w:rPr>
-        <w:lastRenderedPageBreak/>
-        <w:tab/>
-        <w:t>“type” : 2,</w:t>
-      </w:r>
-    </w:p>
-    <w:p>
-      <w:pPr>
-        <w:spacing w:line="240" w:lineRule="auto"/>
-        <w:ind w:left="1440" w:firstLine="720"/>
-      </w:pPr>
-      <w:r>
-        <w:t>“ip” : &lt;ip address of server&gt;,</w:t>
-      </w:r>
-    </w:p>
-    <w:p>
-      <w:pPr>
-        <w:spacing w:line="240" w:lineRule="auto"/>
-        <w:ind w:left="1440"/>
-        <w:rPr>
-          <w:rFonts w:ascii="Consolas" w:hAnsi="Consolas"/>
-        </w:rPr>
-      </w:pPr>
-      <w:r>
-        <w:rPr>
-          <w:rFonts w:ascii="Consolas" w:hAnsi="Consolas"/>
-        </w:rPr>
-        <w:tab/>
-        <w:t>“port” : &lt;touchnet port&gt;</w:t>
-      </w:r>
-    </w:p>
-    <w:p>
-      <w:pPr>
-        <w:spacing w:line="240" w:lineRule="auto"/>
-        <w:ind w:left="1440"/>
-        <w:rPr>
-          <w:rFonts w:ascii="Consolas" w:hAnsi="Consolas"/>
-        </w:rPr>
-      </w:pPr>
-      <w:r>
-        <w:rPr>
-          <w:rFonts w:ascii="Consolas" w:hAnsi="Consolas"/>
-        </w:rPr>
-        <w:t>}</w:t>
-      </w:r>
-    </w:p>
-    <w:p>
-      <w:pPr>
-        <w:pStyle w:val="Heading3"/>
-        <w:spacing w:before="0" w:line="240" w:lineRule="auto"/>
-      </w:pPr>
-      <w:r>
-        <w:t>Peer Notification</w:t>
-      </w:r>
-    </w:p>
-    <w:p>
-      <w:pPr>
-        <w:spacing w:line="240" w:lineRule="auto"/>
-        <w:ind w:left="1440"/>
-      </w:pPr>
-      <w:r>
-        <w:t>This occurs when a client hears an announcement packet from another client, or peer. The client keeps its own address table and includes the server, and all of its peers.</w:t>
-      </w:r>
-    </w:p>
-    <w:p>
-      <w:pPr>
-        <w:pStyle w:val="ListParagraph"/>
-        <w:spacing w:line="240" w:lineRule="auto"/>
-        <w:ind w:left="1440"/>
-      </w:pPr>
-      <w:r>
-        <w:t xml:space="preserve">JSON </w:t>
-      </w:r>
-      <w:r>
-        <w:t>Payload:</w:t>
-      </w:r>
-    </w:p>
-    <w:p>
-      <w:pPr>
-        <w:pStyle w:val="ListParagraph"/>
-        <w:spacing w:line="240" w:lineRule="auto"/>
-        <w:ind w:left="1440"/>
-      </w:pPr>
-      <w:r>
-        <w:t>{</w:t>
-      </w:r>
-    </w:p>
-    <w:p>
-      <w:pPr>
-        <w:pStyle w:val="ListParagraph"/>
-        <w:spacing w:line="240" w:lineRule="auto"/>
-        <w:ind w:left="1440"/>
-      </w:pPr>
-      <w:r>
-        <w:tab/>
-      </w:r>
-      <w:r>
-        <w:t>“type” : 3,</w:t>
-      </w:r>
-    </w:p>
-    <w:p>
-      <w:pPr>
-        <w:pStyle w:val="ListParagraph"/>
-        <w:spacing w:line="240" w:lineRule="auto"/>
-        <w:ind w:left="1440"/>
-      </w:pPr>
-      <w:r>
-        <w:tab/>
-        <w:t>“alias” : &lt;alias of client&gt;,</w:t>
-      </w:r>
-    </w:p>
-    <w:p>
-      <w:pPr>
-        <w:pStyle w:val="ListParagraph"/>
-        <w:spacing w:line="240" w:lineRule="auto"/>
-        <w:ind w:left="1440"/>
-      </w:pPr>
-      <w:r>
-        <w:tab/>
-        <w:t>“ip” : &lt;ip address of client&gt;,</w:t>
-      </w:r>
-    </w:p>
-    <w:p>
-      <w:pPr>
-        <w:pStyle w:val="ListParagraph"/>
-        <w:spacing w:line="240" w:lineRule="auto"/>
-        <w:ind w:left="1440"/>
-      </w:pPr>
-      <w:r>
-        <w:tab/>
-        <w:t>“name” : &lt;name of project file&gt;</w:t>
-      </w:r>
-    </w:p>
-    <w:p>
-      <w:pPr>
-        <w:pStyle w:val="ListParagraph"/>
-        <w:spacing w:line="240" w:lineRule="auto"/>
-        <w:ind w:left="1440"/>
-      </w:pPr>
-      <w:r>
-        <w:t>}</w:t>
-      </w:r>
-    </w:p>
-    <w:p>
-      <w:pPr>
-        <w:spacing w:line="240" w:lineRule="auto"/>
-      </w:pPr>
-      <w:r>
-        <w:t>Summary of message types:</w:t>
-      </w:r>
-    </w:p>
-    <w:p>
-      <w:pPr>
-        <w:spacing w:line="240" w:lineRule="auto"/>
-      </w:pPr>
-      <w:r>
-        <w:t xml:space="preserve">Type 01: Discovery Announcement </w:t>
-      </w:r>
-      <w:r>
-        <w:sym w:font="Wingdings" w:char="F0E0"/>
-      </w:r>
-      <w:r>
-        <w:t xml:space="preserve"> a client sends this packet to multicast address 239.255.22.22 to announce that it is on the network.</w:t>
-      </w:r>
-    </w:p>
-    <w:p>
-      <w:pPr>
-        <w:spacing w:line="240" w:lineRule="auto"/>
-      </w:pPr>
-      <w:r>
-        <w:t xml:space="preserve">Type 02: Server Notification </w:t>
-      </w:r>
-      <w:r>
-        <w:sym w:font="Wingdings" w:char="F0E0"/>
-      </w:r>
-      <w:r>
-        <w:t xml:space="preserve"> Server responds to the client acknowledging Client has been added; client adds the server to its Peers table</w:t>
-      </w:r>
-    </w:p>
-    <w:p>
-      <w:pPr>
-        <w:spacing w:line="240" w:lineRule="auto"/>
-      </w:pPr>
-      <w:r>
-        <w:t xml:space="preserve">Type 03: Peer Notification </w:t>
-      </w:r>
-      <w:r>
-        <w:sym w:font="Wingdings" w:char="F0E0"/>
-      </w:r>
-      <w:r>
-        <w:t xml:space="preserve"> Client X responds to Client Y that they have seen their discovery announcement and sends Notification directly to Y’s unicast address.</w:t>
-      </w:r>
-    </w:p>
-    <w:p>
-      <w:pPr>
-        <w:spacing w:line="240" w:lineRule="auto"/>
-      </w:pPr>
-      <w:r>
-        <w:t>Send discovery on port 9099</w:t>
+        <w:t>Starting Telegraf</w:t>
+      </w:r>
+    </w:p>
+    <w:p>
+      <w:r>
+        <w:t>To use the telegraf_</w:t>
+      </w:r>
+      <w:proofErr w:type="gramStart"/>
+      <w:r>
+        <w:t>agent .tox</w:t>
+      </w:r>
+      <w:proofErr w:type="gramEnd"/>
+      <w:r>
+        <w:t xml:space="preserve">, it is preferable to drag and drop the file into the `External .tox` parameter of a baseCOMP instead of dragging the file directly into the TouchDesigner network. </w:t>
+      </w:r>
+      <w:r>
+        <w:t>It is also (probably) necessary to run TouchDesigner as an administrator because it runs .cmd files which may require admin level privileges.</w:t>
+      </w:r>
+    </w:p>
+    <w:p>
+      <w:r>
+        <w:t xml:space="preserve">The metric toggle parameters found on the component do not currently have any </w:t>
+      </w:r>
+      <w:proofErr w:type="gramStart"/>
+      <w:r>
+        <w:t>effect, but</w:t>
+      </w:r>
+      <w:proofErr w:type="gramEnd"/>
+      <w:r>
+        <w:t xml:space="preserve"> will be used in the future to allow the user to customize what metrics are gathered.</w:t>
       </w:r>
     </w:p>
     <w:p>
@@ -910,7 +203,6 @@
         <w:spacing w:before="0" w:line="240" w:lineRule="auto"/>
       </w:pPr>
       <w:r>
-        <w:lastRenderedPageBreak/>
         <w:t>Packet Definitions</w:t>
       </w:r>
     </w:p>
@@ -971,7 +263,15 @@
         <w:rPr>
           <w:rFonts w:ascii="Consolas" w:hAnsi="Consolas"/>
         </w:rPr>
-        <w:t>“type”</w:t>
+        <w:lastRenderedPageBreak/>
+        <w:t>“type</w:t>
+      </w:r>
+      <w:proofErr w:type="gramStart"/>
+      <w:r>
+        <w:rPr>
+          <w:rFonts w:ascii="Consolas" w:hAnsi="Consolas"/>
+        </w:rPr>
+        <w:t>”</w:t>
       </w:r>
       <w:r>
         <w:rPr>
@@ -983,7 +283,14 @@
         <w:rPr>
           <w:rFonts w:ascii="Consolas" w:hAnsi="Consolas"/>
         </w:rPr>
-        <w:t>: “01”,</w:t>
+        <w:t>:</w:t>
+      </w:r>
+      <w:proofErr w:type="gramEnd"/>
+      <w:r>
+        <w:rPr>
+          <w:rFonts w:ascii="Consolas" w:hAnsi="Consolas"/>
+        </w:rPr>
+        <w:t xml:space="preserve"> “01”,</w:t>
       </w:r>
     </w:p>
     <w:p>
@@ -1027,7 +334,21 @@
         <w:rPr>
           <w:rFonts w:ascii="Consolas" w:hAnsi="Consolas"/>
         </w:rPr>
-        <w:t xml:space="preserve">“timestamp0” : </w:t>
+        <w:t>“timestamp0</w:t>
+      </w:r>
+      <w:proofErr w:type="gramStart"/>
+      <w:r>
+        <w:rPr>
+          <w:rFonts w:ascii="Consolas" w:hAnsi="Consolas"/>
+        </w:rPr>
+        <w:t>” :</w:t>
+      </w:r>
+      <w:proofErr w:type="gramEnd"/>
+      <w:r>
+        <w:rPr>
+          <w:rFonts w:ascii="Consolas" w:hAnsi="Consolas"/>
+        </w:rPr>
+        <w:t xml:space="preserve"> </w:t>
       </w:r>
       <w:r>
         <w:rPr>
@@ -1055,7 +376,21 @@
         <w:rPr>
           <w:rFonts w:ascii="Consolas" w:hAnsi="Consolas"/>
         </w:rPr>
-        <w:t xml:space="preserve">“timestamp1” : </w:t>
+        <w:t>“timestamp1</w:t>
+      </w:r>
+      <w:proofErr w:type="gramStart"/>
+      <w:r>
+        <w:rPr>
+          <w:rFonts w:ascii="Consolas" w:hAnsi="Consolas"/>
+        </w:rPr>
+        <w:t>” :</w:t>
+      </w:r>
+      <w:proofErr w:type="gramEnd"/>
+      <w:r>
+        <w:rPr>
+          <w:rFonts w:ascii="Consolas" w:hAnsi="Consolas"/>
+        </w:rPr>
+        <w:t xml:space="preserve"> </w:t>
       </w:r>
       <w:r>
         <w:rPr>
@@ -1083,7 +418,21 @@
         <w:rPr>
           <w:rFonts w:ascii="Consolas" w:hAnsi="Consolas"/>
         </w:rPr>
-        <w:t xml:space="preserve">“timestamp2” : </w:t>
+        <w:t>“timestamp2</w:t>
+      </w:r>
+      <w:proofErr w:type="gramStart"/>
+      <w:r>
+        <w:rPr>
+          <w:rFonts w:ascii="Consolas" w:hAnsi="Consolas"/>
+        </w:rPr>
+        <w:t>” :</w:t>
+      </w:r>
+      <w:proofErr w:type="gramEnd"/>
+      <w:r>
+        <w:rPr>
+          <w:rFonts w:ascii="Consolas" w:hAnsi="Consolas"/>
+        </w:rPr>
+        <w:t xml:space="preserve"> </w:t>
       </w:r>
       <w:r>
         <w:rPr>
@@ -1170,7 +519,14 @@
         <w:rPr>
           <w:rFonts w:ascii="Consolas" w:hAnsi="Consolas"/>
         </w:rPr>
-        <w:t>“type”</w:t>
+        <w:t>“type</w:t>
+      </w:r>
+      <w:proofErr w:type="gramStart"/>
+      <w:r>
+        <w:rPr>
+          <w:rFonts w:ascii="Consolas" w:hAnsi="Consolas"/>
+        </w:rPr>
+        <w:t>”</w:t>
       </w:r>
       <w:r>
         <w:rPr>
@@ -1182,7 +538,14 @@
         <w:rPr>
           <w:rFonts w:ascii="Consolas" w:hAnsi="Consolas"/>
         </w:rPr>
-        <w:t>: “0</w:t>
+        <w:t>:</w:t>
+      </w:r>
+      <w:proofErr w:type="gramEnd"/>
+      <w:r>
+        <w:rPr>
+          <w:rFonts w:ascii="Consolas" w:hAnsi="Consolas"/>
+        </w:rPr>
+        <w:t xml:space="preserve"> “0</w:t>
       </w:r>
       <w:r>
         <w:rPr>
@@ -1238,7 +601,21 @@
         <w:rPr>
           <w:rFonts w:ascii="Consolas" w:hAnsi="Consolas"/>
         </w:rPr>
-        <w:t xml:space="preserve">“timestamp0” : </w:t>
+        <w:t>“timestamp0</w:t>
+      </w:r>
+      <w:proofErr w:type="gramStart"/>
+      <w:r>
+        <w:rPr>
+          <w:rFonts w:ascii="Consolas" w:hAnsi="Consolas"/>
+        </w:rPr>
+        <w:t>” :</w:t>
+      </w:r>
+      <w:proofErr w:type="gramEnd"/>
+      <w:r>
+        <w:rPr>
+          <w:rFonts w:ascii="Consolas" w:hAnsi="Consolas"/>
+        </w:rPr>
+        <w:t xml:space="preserve"> </w:t>
       </w:r>
       <w:r>
         <w:rPr>
@@ -1266,7 +643,21 @@
         <w:rPr>
           <w:rFonts w:ascii="Consolas" w:hAnsi="Consolas"/>
         </w:rPr>
-        <w:t>“timestamp1” : 0,</w:t>
+        <w:t>“timestamp1</w:t>
+      </w:r>
+      <w:proofErr w:type="gramStart"/>
+      <w:r>
+        <w:rPr>
+          <w:rFonts w:ascii="Consolas" w:hAnsi="Consolas"/>
+        </w:rPr>
+        <w:t>” :</w:t>
+      </w:r>
+      <w:proofErr w:type="gramEnd"/>
+      <w:r>
+        <w:rPr>
+          <w:rFonts w:ascii="Consolas" w:hAnsi="Consolas"/>
+        </w:rPr>
+        <w:t xml:space="preserve"> 0,</w:t>
       </w:r>
     </w:p>
     <w:p>
@@ -1282,7 +673,21 @@
         <w:rPr>
           <w:rFonts w:ascii="Consolas" w:hAnsi="Consolas"/>
         </w:rPr>
-        <w:t>“timestamp2” : 0</w:t>
+        <w:t>“timestamp2</w:t>
+      </w:r>
+      <w:proofErr w:type="gramStart"/>
+      <w:r>
+        <w:rPr>
+          <w:rFonts w:ascii="Consolas" w:hAnsi="Consolas"/>
+        </w:rPr>
+        <w:t>” :</w:t>
+      </w:r>
+      <w:proofErr w:type="gramEnd"/>
+      <w:r>
+        <w:rPr>
+          <w:rFonts w:ascii="Consolas" w:hAnsi="Consolas"/>
+        </w:rPr>
+        <w:t xml:space="preserve"> 0</w:t>
       </w:r>
     </w:p>
     <w:p>
@@ -1360,7 +765,14 @@
         <w:rPr>
           <w:rFonts w:ascii="Consolas" w:hAnsi="Consolas"/>
         </w:rPr>
-        <w:t>“type”</w:t>
+        <w:t>“type</w:t>
+      </w:r>
+      <w:proofErr w:type="gramStart"/>
+      <w:r>
+        <w:rPr>
+          <w:rFonts w:ascii="Consolas" w:hAnsi="Consolas"/>
+        </w:rPr>
+        <w:t>”</w:t>
       </w:r>
       <w:r>
         <w:rPr>
@@ -1372,7 +784,14 @@
         <w:rPr>
           <w:rFonts w:ascii="Consolas" w:hAnsi="Consolas"/>
         </w:rPr>
-        <w:t>: “0</w:t>
+        <w:t>:</w:t>
+      </w:r>
+      <w:proofErr w:type="gramEnd"/>
+      <w:r>
+        <w:rPr>
+          <w:rFonts w:ascii="Consolas" w:hAnsi="Consolas"/>
+        </w:rPr>
+        <w:t xml:space="preserve"> “0</w:t>
       </w:r>
       <w:r>
         <w:rPr>
@@ -1428,7 +847,21 @@
         <w:rPr>
           <w:rFonts w:ascii="Consolas" w:hAnsi="Consolas"/>
         </w:rPr>
-        <w:t xml:space="preserve">“timestamp” : </w:t>
+        <w:t>“timestamp</w:t>
+      </w:r>
+      <w:proofErr w:type="gramStart"/>
+      <w:r>
+        <w:rPr>
+          <w:rFonts w:ascii="Consolas" w:hAnsi="Consolas"/>
+        </w:rPr>
+        <w:t>” :</w:t>
+      </w:r>
+      <w:proofErr w:type="gramEnd"/>
+      <w:r>
+        <w:rPr>
+          <w:rFonts w:ascii="Consolas" w:hAnsi="Consolas"/>
+        </w:rPr>
+        <w:t xml:space="preserve"> </w:t>
       </w:r>
       <w:r>
         <w:rPr>
@@ -1462,7 +895,21 @@
         <w:rPr>
           <w:rFonts w:ascii="Consolas" w:hAnsi="Consolas"/>
         </w:rPr>
-        <w:t>delay” : &lt;latency as calculated by clint&gt;</w:t>
+        <w:t>delay</w:t>
+      </w:r>
+      <w:proofErr w:type="gramStart"/>
+      <w:r>
+        <w:rPr>
+          <w:rFonts w:ascii="Consolas" w:hAnsi="Consolas"/>
+        </w:rPr>
+        <w:t>” :</w:t>
+      </w:r>
+      <w:proofErr w:type="gramEnd"/>
+      <w:r>
+        <w:rPr>
+          <w:rFonts w:ascii="Consolas" w:hAnsi="Consolas"/>
+        </w:rPr>
+        <w:t xml:space="preserve"> &lt;latency as calculated by clint&gt;</w:t>
       </w:r>
     </w:p>
     <w:p>
@@ -1548,7 +995,14 @@
         <w:rPr>
           <w:rFonts w:ascii="Consolas" w:hAnsi="Consolas"/>
         </w:rPr>
-        <w:t>“type”</w:t>
+        <w:t>“type</w:t>
+      </w:r>
+      <w:proofErr w:type="gramStart"/>
+      <w:r>
+        <w:rPr>
+          <w:rFonts w:ascii="Consolas" w:hAnsi="Consolas"/>
+        </w:rPr>
+        <w:t>”</w:t>
       </w:r>
       <w:r>
         <w:rPr>
@@ -1560,7 +1014,14 @@
         <w:rPr>
           <w:rFonts w:ascii="Consolas" w:hAnsi="Consolas"/>
         </w:rPr>
-        <w:t>: “0</w:t>
+        <w:t>:</w:t>
+      </w:r>
+      <w:proofErr w:type="gramEnd"/>
+      <w:r>
+        <w:rPr>
+          <w:rFonts w:ascii="Consolas" w:hAnsi="Consolas"/>
+        </w:rPr>
+        <w:t xml:space="preserve"> “0</w:t>
       </w:r>
       <w:r>
         <w:rPr>
@@ -1588,7 +1049,6 @@
         <w:rPr>
           <w:rFonts w:ascii="Consolas" w:hAnsi="Consolas"/>
         </w:rPr>
-        <w:lastRenderedPageBreak/>
         <w:t>“client” :</w:t>
       </w:r>
       <w:r>
@@ -1617,7 +1077,21 @@
         <w:rPr>
           <w:rFonts w:ascii="Consolas" w:hAnsi="Consolas"/>
         </w:rPr>
-        <w:t xml:space="preserve">“timestamp” : </w:t>
+        <w:t>“timestamp</w:t>
+      </w:r>
+      <w:proofErr w:type="gramStart"/>
+      <w:r>
+        <w:rPr>
+          <w:rFonts w:ascii="Consolas" w:hAnsi="Consolas"/>
+        </w:rPr>
+        <w:t>” :</w:t>
+      </w:r>
+      <w:proofErr w:type="gramEnd"/>
+      <w:r>
+        <w:rPr>
+          <w:rFonts w:ascii="Consolas" w:hAnsi="Consolas"/>
+        </w:rPr>
+        <w:t xml:space="preserve"> </w:t>
       </w:r>
       <w:r>
         <w:rPr>
@@ -1651,7 +1125,21 @@
         <w:rPr>
           <w:rFonts w:ascii="Consolas" w:hAnsi="Consolas"/>
         </w:rPr>
-        <w:t>delay” : &lt;latency as calculated by clint&gt;</w:t>
+        <w:t>delay</w:t>
+      </w:r>
+      <w:proofErr w:type="gramStart"/>
+      <w:r>
+        <w:rPr>
+          <w:rFonts w:ascii="Consolas" w:hAnsi="Consolas"/>
+        </w:rPr>
+        <w:t>” :</w:t>
+      </w:r>
+      <w:proofErr w:type="gramEnd"/>
+      <w:r>
+        <w:rPr>
+          <w:rFonts w:ascii="Consolas" w:hAnsi="Consolas"/>
+        </w:rPr>
+        <w:t xml:space="preserve"> &lt;latency as calculated by clint&gt;</w:t>
       </w:r>
     </w:p>
     <w:p>
@@ -1703,8 +1191,13 @@
         <w:spacing w:after="0" w:line="240" w:lineRule="auto"/>
       </w:pPr>
       <w:r>
-        <w:t>22199 for the server. 22099 for clients. Clients can change in case of multiple instances on the same host</w:t>
-      </w:r>
+        <w:t xml:space="preserve">22199 for the server. 22099 for clients. Clients can change in case of multiple instances on the same </w:t>
+      </w:r>
+      <w:proofErr w:type="gramStart"/>
+      <w:r>
+        <w:t>host</w:t>
+      </w:r>
+      <w:proofErr w:type="gramEnd"/>
     </w:p>
     <w:p>
       <w:pPr>
@@ -1719,8 +1212,13 @@
         <w:spacing w:after="0" w:line="240" w:lineRule="auto"/>
       </w:pPr>
       <w:r>
-        <w:t>Configurations should be available for p2p and client/server</w:t>
-      </w:r>
+        <w:t>Configurations should be available for p2p and client/</w:t>
+      </w:r>
+      <w:proofErr w:type="gramStart"/>
+      <w:r>
+        <w:t>server</w:t>
+      </w:r>
+      <w:proofErr w:type="gramEnd"/>
     </w:p>
     <w:p>
       <w:pPr>
@@ -1799,11 +1297,19 @@
           <w:rFonts w:ascii="Consolas" w:hAnsi="Consolas"/>
         </w:rPr>
       </w:pPr>
-      <w:r>
-        <w:rPr>
-          <w:rFonts w:ascii="Consolas" w:hAnsi="Consolas"/>
-        </w:rPr>
-        <w:t>{ “type” : 11 }</w:t>
+      <w:proofErr w:type="gramStart"/>
+      <w:r>
+        <w:rPr>
+          <w:rFonts w:ascii="Consolas" w:hAnsi="Consolas"/>
+        </w:rPr>
+        <w:t>{ “</w:t>
+      </w:r>
+      <w:proofErr w:type="gramEnd"/>
+      <w:r>
+        <w:rPr>
+          <w:rFonts w:ascii="Consolas" w:hAnsi="Consolas"/>
+        </w:rPr>
+        <w:t>type” : 11 }</w:t>
       </w:r>
     </w:p>
     <w:p>
@@ -1851,7 +1357,25 @@
           <w:szCs w:val="20"/>
         </w:rPr>
         <w:tab/>
-        <w:t>“type” : 12,</w:t>
+        <w:t>“type</w:t>
+      </w:r>
+      <w:proofErr w:type="gramStart"/>
+      <w:r>
+        <w:rPr>
+          <w:rFonts w:ascii="Consolas" w:hAnsi="Consolas"/>
+          <w:sz w:val="20"/>
+          <w:szCs w:val="20"/>
+        </w:rPr>
+        <w:t>” :</w:t>
+      </w:r>
+      <w:proofErr w:type="gramEnd"/>
+      <w:r>
+        <w:rPr>
+          <w:rFonts w:ascii="Consolas" w:hAnsi="Consolas"/>
+          <w:sz w:val="20"/>
+          <w:szCs w:val="20"/>
+        </w:rPr>
+        <w:t xml:space="preserve"> 12,</w:t>
       </w:r>
     </w:p>
     <w:p>
@@ -1871,7 +1395,25 @@
           <w:szCs w:val="20"/>
         </w:rPr>
         <w:tab/>
-        <w:t>“alias” : &lt;client alias&gt;,</w:t>
+        <w:t>“alias</w:t>
+      </w:r>
+      <w:proofErr w:type="gramStart"/>
+      <w:r>
+        <w:rPr>
+          <w:rFonts w:ascii="Consolas" w:hAnsi="Consolas"/>
+          <w:sz w:val="20"/>
+          <w:szCs w:val="20"/>
+        </w:rPr>
+        <w:t>” :</w:t>
+      </w:r>
+      <w:proofErr w:type="gramEnd"/>
+      <w:r>
+        <w:rPr>
+          <w:rFonts w:ascii="Consolas" w:hAnsi="Consolas"/>
+          <w:sz w:val="20"/>
+          <w:szCs w:val="20"/>
+        </w:rPr>
+        <w:t xml:space="preserve"> &lt;client alias&gt;,</w:t>
       </w:r>
     </w:p>
     <w:p>
@@ -1891,7 +1433,25 @@
           <w:szCs w:val="20"/>
         </w:rPr>
         <w:tab/>
-        <w:t>“projectInfo” : {</w:t>
+        <w:t>“projectInfo</w:t>
+      </w:r>
+      <w:proofErr w:type="gramStart"/>
+      <w:r>
+        <w:rPr>
+          <w:rFonts w:ascii="Consolas" w:hAnsi="Consolas"/>
+          <w:sz w:val="20"/>
+          <w:szCs w:val="20"/>
+        </w:rPr>
+        <w:t>” :</w:t>
+      </w:r>
+      <w:proofErr w:type="gramEnd"/>
+      <w:r>
+        <w:rPr>
+          <w:rFonts w:ascii="Consolas" w:hAnsi="Consolas"/>
+          <w:sz w:val="20"/>
+          <w:szCs w:val="20"/>
+        </w:rPr>
+        <w:t xml:space="preserve"> {</w:t>
       </w:r>
     </w:p>
     <w:p>
@@ -2007,8 +1567,13 @@
       <w:pPr>
         <w:ind w:left="1440"/>
       </w:pPr>
-      <w:r>
-        <w:t>{ “type”: “update”,</w:t>
+      <w:proofErr w:type="gramStart"/>
+      <w:r>
+        <w:t>{ “</w:t>
+      </w:r>
+      <w:proofErr w:type="gramEnd"/>
+      <w:r>
+        <w:t>type”: “update”,</w:t>
       </w:r>
     </w:p>
     <w:p>
@@ -2053,7 +1618,6 @@
         <w:ind w:left="1440"/>
       </w:pPr>
       <w:r>
-        <w:lastRenderedPageBreak/>
         <w:tab/>
         <w:t>}</w:t>
       </w:r>
@@ -2075,7 +1639,11 @@
         <w:spacing w:line="240" w:lineRule="auto"/>
       </w:pPr>
       <w:r>
-        <w:t>The control UI shall be completely separate from the master TouchDesigner node/TouchNet server, and as such must communicate with the server over a network connection. If a connection is present, the server shall update the UI of any changes in applicable data without being asked. The UI will also announce its presence on the network by joining the TouchNet Discovery multicast group 239.255.22.22. However, it will send data its discovery announcement to 2879.</w:t>
+        <w:t xml:space="preserve">The control UI shall be completely separate from the master TouchDesigner node/TouchNet server, and as such must communicate with the server over a network connection. If a connection is present, the </w:t>
+      </w:r>
+      <w:r>
+        <w:lastRenderedPageBreak/>
+        <w:t>server shall update the UI of any changes in applicable data without being asked. The UI will also announce its presence on the network by joining the TouchNet Discovery multicast group 239.255.22.22. However, it will send data its discovery announcement to 2879.</w:t>
       </w:r>
     </w:p>
     <w:p>
@@ -2164,8 +1732,13 @@
         <w:spacing w:line="240" w:lineRule="auto"/>
       </w:pPr>
       <w:r>
-        <w:t>Server sends request for ExposedParameters type 13</w:t>
-      </w:r>
+        <w:t xml:space="preserve">Server sends request for ExposedParameters type </w:t>
+      </w:r>
+      <w:proofErr w:type="gramStart"/>
+      <w:r>
+        <w:t>13</w:t>
+      </w:r>
+      <w:proofErr w:type="gramEnd"/>
     </w:p>
     <w:p>
       <w:pPr>
@@ -2179,9 +1752,11 @@
       <w:r>
         <w:t xml:space="preserve">Client sends ExposedParameters, packet type </w:t>
       </w:r>
+      <w:proofErr w:type="gramStart"/>
       <w:r>
         <w:t>14</w:t>
       </w:r>
+      <w:proofErr w:type="gramEnd"/>
     </w:p>
     <w:p>
       <w:pPr>
@@ -2214,16 +1789,32 @@
       </w:pPr>
       <w:r>
         <w:tab/>
-        <w:t>{type:15,action:play, etc, params:[]}</w:t>
-      </w:r>
-    </w:p>
-    <w:p>
-      <w:pPr>
-        <w:spacing w:line="240" w:lineRule="auto"/>
-      </w:pPr>
-      <w:r>
-        <w:tab/>
-        <w:t>{type:17,member:perform, etc, val:}</w:t>
+        <w:t>{type:</w:t>
+      </w:r>
+      <w:proofErr w:type="gramStart"/>
+      <w:r>
+        <w:t>15,action</w:t>
+      </w:r>
+      <w:proofErr w:type="gramEnd"/>
+      <w:r>
+        <w:t>:play, etc, params:[]}</w:t>
+      </w:r>
+    </w:p>
+    <w:p>
+      <w:pPr>
+        <w:spacing w:line="240" w:lineRule="auto"/>
+      </w:pPr>
+      <w:r>
+        <w:tab/>
+        <w:t>{type:</w:t>
+      </w:r>
+      <w:proofErr w:type="gramStart"/>
+      <w:r>
+        <w:t>17,member</w:t>
+      </w:r>
+      <w:proofErr w:type="gramEnd"/>
+      <w:r>
+        <w:t>:perform, etc, val:}</w:t>
       </w:r>
     </w:p>
     <w:p>
@@ -2280,7 +1871,15 @@
       </w:pPr>
       <w:r>
         <w:tab/>
-        <w:t>“type” : ”ping”,</w:t>
+        <w:t>“type</w:t>
+      </w:r>
+      <w:proofErr w:type="gramStart"/>
+      <w:r>
+        <w:t>” :</w:t>
+      </w:r>
+      <w:proofErr w:type="gramEnd"/>
+      <w:r>
+        <w:t xml:space="preserve"> ”ping”,</w:t>
       </w:r>
     </w:p>
     <w:p>
@@ -2290,7 +1889,15 @@
       </w:pPr>
       <w:r>
         <w:tab/>
-        <w:t>“alias” : &lt;alias of the client; “UI” will use alias “UI”&gt;</w:t>
+        <w:t>“alias</w:t>
+      </w:r>
+      <w:proofErr w:type="gramStart"/>
+      <w:r>
+        <w:t>” :</w:t>
+      </w:r>
+      <w:proofErr w:type="gramEnd"/>
+      <w:r>
+        <w:t xml:space="preserve"> &lt;alias of the client; “UI” will use alias “UI”&gt;</w:t>
       </w:r>
     </w:p>
     <w:p>
@@ -2331,14 +1938,214 @@
         <w:spacing w:before="0" w:line="240" w:lineRule="auto"/>
       </w:pPr>
       <w:r>
+        <w:t>Dictionary Structure</w:t>
+      </w:r>
+    </w:p>
+    <w:p>
+      <w:pPr>
+        <w:spacing w:after="0" w:line="240" w:lineRule="auto"/>
+      </w:pPr>
+    </w:p>
+    <w:p>
+      <w:pPr>
+        <w:spacing w:after="0" w:line="240" w:lineRule="auto"/>
+        <w:rPr>
+          <w:rFonts w:ascii="Consolas" w:hAnsi="Consolas"/>
+        </w:rPr>
+      </w:pPr>
+      <w:proofErr w:type="gramStart"/>
+      <w:r>
+        <w:rPr>
+          <w:rFonts w:ascii="Consolas" w:hAnsi="Consolas"/>
+        </w:rPr>
+        <w:t>{ “</w:t>
+      </w:r>
+      <w:proofErr w:type="gramEnd"/>
+      <w:r>
+        <w:rPr>
+          <w:rFonts w:ascii="Consolas" w:hAnsi="Consolas"/>
+        </w:rPr>
+        <w:t>Clients” : {</w:t>
+      </w:r>
+    </w:p>
+    <w:p>
+      <w:pPr>
+        <w:spacing w:after="0" w:line="240" w:lineRule="auto"/>
+        <w:rPr>
+          <w:rFonts w:ascii="Consolas" w:hAnsi="Consolas"/>
+        </w:rPr>
+      </w:pPr>
+      <w:r>
+        <w:rPr>
+          <w:rFonts w:ascii="Consolas" w:hAnsi="Consolas"/>
+        </w:rPr>
+        <w:tab/>
+        <w:t>&lt;Client Alias</w:t>
+      </w:r>
+      <w:proofErr w:type="gramStart"/>
+      <w:r>
+        <w:rPr>
+          <w:rFonts w:ascii="Consolas" w:hAnsi="Consolas"/>
+        </w:rPr>
+        <w:t>&gt; :</w:t>
+      </w:r>
+      <w:proofErr w:type="gramEnd"/>
+      <w:r>
+        <w:rPr>
+          <w:rFonts w:ascii="Consolas" w:hAnsi="Consolas"/>
+        </w:rPr>
+        <w:t xml:space="preserve"> {</w:t>
+      </w:r>
+    </w:p>
+    <w:p>
+      <w:pPr>
+        <w:spacing w:after="0" w:line="240" w:lineRule="auto"/>
+        <w:rPr>
+          <w:rFonts w:ascii="Consolas" w:hAnsi="Consolas"/>
+        </w:rPr>
+      </w:pPr>
+      <w:r>
+        <w:rPr>
+          <w:rFonts w:ascii="Consolas" w:hAnsi="Consolas"/>
+        </w:rPr>
+        <w:tab/>
+      </w:r>
+      <w:r>
+        <w:rPr>
+          <w:rFonts w:ascii="Consolas" w:hAnsi="Consolas"/>
+        </w:rPr>
+        <w:tab/>
+      </w:r>
+      <w:proofErr w:type="gramStart"/>
+      <w:r>
+        <w:rPr>
+          <w:rFonts w:ascii="Consolas" w:hAnsi="Consolas"/>
+        </w:rPr>
+        <w:t>{ “</w:t>
+      </w:r>
+      <w:proofErr w:type="gramEnd"/>
+      <w:r>
+        <w:rPr>
+          <w:rFonts w:ascii="Consolas" w:hAnsi="Consolas"/>
+        </w:rPr>
+        <w:t>NetworkInfo” : {</w:t>
+      </w:r>
+    </w:p>
+    <w:p>
+      <w:pPr>
+        <w:spacing w:after="0" w:line="240" w:lineRule="auto"/>
+        <w:rPr>
+          <w:rFonts w:ascii="Consolas" w:hAnsi="Consolas"/>
+        </w:rPr>
+      </w:pPr>
+      <w:r>
+        <w:rPr>
+          <w:rFonts w:ascii="Consolas" w:hAnsi="Consolas"/>
+        </w:rPr>
+        <w:tab/>
+      </w:r>
+      <w:r>
+        <w:rPr>
+          <w:rFonts w:ascii="Consolas" w:hAnsi="Consolas"/>
+        </w:rPr>
+        <w:tab/>
+      </w:r>
+      <w:r>
+        <w:rPr>
+          <w:rFonts w:ascii="Consolas" w:hAnsi="Consolas"/>
+        </w:rPr>
+        <w:tab/>
+        <w:t>“ipaddress</w:t>
+      </w:r>
+      <w:proofErr w:type="gramStart"/>
+      <w:r>
+        <w:rPr>
+          <w:rFonts w:ascii="Consolas" w:hAnsi="Consolas"/>
+        </w:rPr>
+        <w:t>” :</w:t>
+      </w:r>
+      <w:proofErr w:type="gramEnd"/>
+      <w:r>
+        <w:rPr>
+          <w:rFonts w:ascii="Consolas" w:hAnsi="Consolas"/>
+        </w:rPr>
+        <w:t xml:space="preserve"> &lt;ip&gt;,</w:t>
+      </w:r>
+    </w:p>
+    <w:p>
+      <w:pPr>
+        <w:spacing w:after="0" w:line="240" w:lineRule="auto"/>
+        <w:rPr>
+          <w:rFonts w:ascii="Consolas" w:hAnsi="Consolas"/>
+        </w:rPr>
+      </w:pPr>
+      <w:r>
+        <w:rPr>
+          <w:rFonts w:ascii="Consolas" w:hAnsi="Consolas"/>
+        </w:rPr>
         <w:lastRenderedPageBreak/>
-        <w:t>Dictionary Structure</w:t>
+        <w:tab/>
+      </w:r>
+      <w:r>
+        <w:rPr>
+          <w:rFonts w:ascii="Consolas" w:hAnsi="Consolas"/>
+        </w:rPr>
+        <w:tab/>
+      </w:r>
+      <w:r>
+        <w:rPr>
+          <w:rFonts w:ascii="Consolas" w:hAnsi="Consolas"/>
+        </w:rPr>
+        <w:tab/>
+        <w:t>“port</w:t>
+      </w:r>
+      <w:proofErr w:type="gramStart"/>
+      <w:r>
+        <w:rPr>
+          <w:rFonts w:ascii="Consolas" w:hAnsi="Consolas"/>
+        </w:rPr>
+        <w:t>” :</w:t>
+      </w:r>
+      <w:proofErr w:type="gramEnd"/>
+      <w:r>
+        <w:rPr>
+          <w:rFonts w:ascii="Consolas" w:hAnsi="Consolas"/>
+        </w:rPr>
+        <w:t xml:space="preserve"> &lt;port&gt;</w:t>
       </w:r>
     </w:p>
     <w:p>
       <w:pPr>
         <w:spacing w:after="0" w:line="240" w:lineRule="auto"/>
-      </w:pPr>
+        <w:rPr>
+          <w:rFonts w:ascii="Consolas" w:hAnsi="Consolas"/>
+        </w:rPr>
+      </w:pPr>
+      <w:r>
+        <w:rPr>
+          <w:rFonts w:ascii="Consolas" w:hAnsi="Consolas"/>
+        </w:rPr>
+        <w:tab/>
+      </w:r>
+      <w:r>
+        <w:rPr>
+          <w:rFonts w:ascii="Consolas" w:hAnsi="Consolas"/>
+        </w:rPr>
+        <w:tab/>
+      </w:r>
+      <w:r>
+        <w:rPr>
+          <w:rFonts w:ascii="Consolas" w:hAnsi="Consolas"/>
+        </w:rPr>
+        <w:tab/>
+      </w:r>
+      <w:r>
+        <w:rPr>
+          <w:rFonts w:ascii="Consolas" w:hAnsi="Consolas"/>
+        </w:rPr>
+        <w:tab/>
+        <w:t>}</w:t>
+      </w:r>
     </w:p>
     <w:p>
       <w:pPr>
@@ -2351,7 +2158,20 @@
         <w:rPr>
           <w:rFonts w:ascii="Consolas" w:hAnsi="Consolas"/>
         </w:rPr>
-        <w:t>{ “Clients” : {</w:t>
+        <w:tab/>
+      </w:r>
+      <w:r>
+        <w:rPr>
+          <w:rFonts w:ascii="Consolas" w:hAnsi="Consolas"/>
+        </w:rPr>
+        <w:tab/>
+      </w:r>
+      <w:r>
+        <w:rPr>
+          <w:rFonts w:ascii="Consolas" w:hAnsi="Consolas"/>
+        </w:rPr>
+        <w:tab/>
+        <w:t>},</w:t>
       </w:r>
     </w:p>
     <w:p>
@@ -2366,7 +2186,27 @@
           <w:rFonts w:ascii="Consolas" w:hAnsi="Consolas"/>
         </w:rPr>
         <w:tab/>
-        <w:t>&lt;Client Alias&gt; : {</w:t>
+      </w:r>
+      <w:r>
+        <w:rPr>
+          <w:rFonts w:ascii="Consolas" w:hAnsi="Consolas"/>
+        </w:rPr>
+        <w:tab/>
+        <w:t>{“</w:t>
+      </w:r>
+      <w:proofErr w:type="gramStart"/>
+      <w:r>
+        <w:rPr>
+          <w:rFonts w:ascii="Consolas" w:hAnsi="Consolas"/>
+        </w:rPr>
+        <w:t>ProjectInfo :</w:t>
+      </w:r>
+      <w:proofErr w:type="gramEnd"/>
+      <w:r>
+        <w:rPr>
+          <w:rFonts w:ascii="Consolas" w:hAnsi="Consolas"/>
+        </w:rPr>
+        <w:t xml:space="preserve"> {} },</w:t>
       </w:r>
     </w:p>
     <w:p>
@@ -2387,7 +2227,21 @@
           <w:rFonts w:ascii="Consolas" w:hAnsi="Consolas"/>
         </w:rPr>
         <w:tab/>
-        <w:t>{ “NetworkInfo” : {</w:t>
+        <w:t>{“ExposedParameters</w:t>
+      </w:r>
+      <w:proofErr w:type="gramStart"/>
+      <w:r>
+        <w:rPr>
+          <w:rFonts w:ascii="Consolas" w:hAnsi="Consolas"/>
+        </w:rPr>
+        <w:t>” :</w:t>
+      </w:r>
+      <w:proofErr w:type="gramEnd"/>
+      <w:r>
+        <w:rPr>
+          <w:rFonts w:ascii="Consolas" w:hAnsi="Consolas"/>
+        </w:rPr>
+        <w:t xml:space="preserve"> {</w:t>
       </w:r>
     </w:p>
     <w:p>
@@ -2414,7 +2268,21 @@
           <w:rFonts w:ascii="Consolas" w:hAnsi="Consolas"/>
         </w:rPr>
         <w:tab/>
-        <w:t>“ipaddress” : &lt;ip&gt;,</w:t>
+        <w:t>&lt;unique name</w:t>
+      </w:r>
+      <w:proofErr w:type="gramStart"/>
+      <w:r>
+        <w:rPr>
+          <w:rFonts w:ascii="Consolas" w:hAnsi="Consolas"/>
+        </w:rPr>
+        <w:t>&gt; :</w:t>
+      </w:r>
+      <w:proofErr w:type="gramEnd"/>
+      <w:r>
+        <w:rPr>
+          <w:rFonts w:ascii="Consolas" w:hAnsi="Consolas"/>
+        </w:rPr>
+        <w:t xml:space="preserve"> {</w:t>
       </w:r>
     </w:p>
     <w:p>
@@ -2441,7 +2309,27 @@
           <w:rFonts w:ascii="Consolas" w:hAnsi="Consolas"/>
         </w:rPr>
         <w:tab/>
-        <w:t>“port” : &lt;port&gt;</w:t>
+      </w:r>
+      <w:r>
+        <w:rPr>
+          <w:rFonts w:ascii="Consolas" w:hAnsi="Consolas"/>
+        </w:rPr>
+        <w:tab/>
+        <w:t>“path</w:t>
+      </w:r>
+      <w:proofErr w:type="gramStart"/>
+      <w:r>
+        <w:rPr>
+          <w:rFonts w:ascii="Consolas" w:hAnsi="Consolas"/>
+        </w:rPr>
+        <w:t>” :</w:t>
+      </w:r>
+      <w:proofErr w:type="gramEnd"/>
+      <w:r>
+        <w:rPr>
+          <w:rFonts w:ascii="Consolas" w:hAnsi="Consolas"/>
+        </w:rPr>
+        <w:t xml:space="preserve"> &lt;absolute path to operator&gt;,</w:t>
       </w:r>
     </w:p>
     <w:p>
@@ -2474,6 +2362,59 @@
           <w:rFonts w:ascii="Consolas" w:hAnsi="Consolas"/>
         </w:rPr>
         <w:tab/>
+        <w:t>&lt;unique name of parameter</w:t>
+      </w:r>
+      <w:proofErr w:type="gramStart"/>
+      <w:r>
+        <w:rPr>
+          <w:rFonts w:ascii="Consolas" w:hAnsi="Consolas"/>
+        </w:rPr>
+        <w:t>&gt; :</w:t>
+      </w:r>
+      <w:proofErr w:type="gramEnd"/>
+      <w:r>
+        <w:rPr>
+          <w:rFonts w:ascii="Consolas" w:hAnsi="Consolas"/>
+        </w:rPr>
+        <w:t xml:space="preserve"> &lt;par value&gt;</w:t>
+      </w:r>
+    </w:p>
+    <w:p>
+      <w:pPr>
+        <w:spacing w:after="0" w:line="240" w:lineRule="auto"/>
+        <w:rPr>
+          <w:rFonts w:ascii="Consolas" w:hAnsi="Consolas"/>
+        </w:rPr>
+      </w:pPr>
+      <w:r>
+        <w:rPr>
+          <w:rFonts w:ascii="Consolas" w:hAnsi="Consolas"/>
+        </w:rPr>
+        <w:tab/>
+      </w:r>
+      <w:r>
+        <w:rPr>
+          <w:rFonts w:ascii="Consolas" w:hAnsi="Consolas"/>
+        </w:rPr>
+        <w:tab/>
+      </w:r>
+      <w:r>
+        <w:rPr>
+          <w:rFonts w:ascii="Consolas" w:hAnsi="Consolas"/>
+        </w:rPr>
+        <w:tab/>
+      </w:r>
+      <w:r>
+        <w:rPr>
+          <w:rFonts w:ascii="Consolas" w:hAnsi="Consolas"/>
+        </w:rPr>
+        <w:tab/>
+      </w:r>
+      <w:r>
+        <w:rPr>
+          <w:rFonts w:ascii="Consolas" w:hAnsi="Consolas"/>
+        </w:rPr>
+        <w:tab/>
         <w:t>}</w:t>
       </w:r>
     </w:p>
@@ -2501,7 +2442,13 @@
           <w:rFonts w:ascii="Consolas" w:hAnsi="Consolas"/>
         </w:rPr>
         <w:tab/>
-        <w:t>},</w:t>
+      </w:r>
+      <w:r>
+        <w:rPr>
+          <w:rFonts w:ascii="Consolas" w:hAnsi="Consolas"/>
+        </w:rPr>
+        <w:tab/>
+        <w:t>}</w:t>
       </w:r>
     </w:p>
     <w:p>
@@ -2522,7 +2469,13 @@
           <w:rFonts w:ascii="Consolas" w:hAnsi="Consolas"/>
         </w:rPr>
         <w:tab/>
-        <w:t>{“ProjectInfo : {} },</w:t>
+      </w:r>
+      <w:r>
+        <w:rPr>
+          <w:rFonts w:ascii="Consolas" w:hAnsi="Consolas"/>
+        </w:rPr>
+        <w:tab/>
+        <w:t>}</w:t>
       </w:r>
     </w:p>
     <w:p>
@@ -2543,293 +2496,90 @@
           <w:rFonts w:ascii="Consolas" w:hAnsi="Consolas"/>
         </w:rPr>
         <w:tab/>
-        <w:t>{“ExposedParameters” : {</w:t>
+        <w:t>}</w:t>
       </w:r>
     </w:p>
     <w:p>
       <w:pPr>
         <w:spacing w:after="0" w:line="240" w:lineRule="auto"/>
-        <w:rPr>
-          <w:rFonts w:ascii="Consolas" w:hAnsi="Consolas"/>
-        </w:rPr>
-      </w:pPr>
-      <w:r>
-        <w:rPr>
-          <w:rFonts w:ascii="Consolas" w:hAnsi="Consolas"/>
-        </w:rPr>
-        <w:tab/>
-      </w:r>
-      <w:r>
-        <w:rPr>
-          <w:rFonts w:ascii="Consolas" w:hAnsi="Consolas"/>
-        </w:rPr>
-        <w:tab/>
-      </w:r>
-      <w:r>
-        <w:rPr>
-          <w:rFonts w:ascii="Consolas" w:hAnsi="Consolas"/>
-        </w:rPr>
-        <w:tab/>
-        <w:t>&lt;unique name&gt; : {</w:t>
+      </w:pPr>
+      <w:r>
+        <w:rPr>
+          <w:rFonts w:ascii="Consolas" w:hAnsi="Consolas"/>
+        </w:rPr>
+        <w:tab/>
+        <w:t>}</w:t>
+      </w:r>
+      <w:r>
+        <w:tab/>
       </w:r>
     </w:p>
     <w:p>
       <w:pPr>
         <w:spacing w:after="0" w:line="240" w:lineRule="auto"/>
-        <w:rPr>
-          <w:rFonts w:ascii="Consolas" w:hAnsi="Consolas"/>
-        </w:rPr>
-      </w:pPr>
-      <w:r>
-        <w:rPr>
-          <w:rFonts w:ascii="Consolas" w:hAnsi="Consolas"/>
-        </w:rPr>
-        <w:tab/>
-      </w:r>
-      <w:r>
-        <w:rPr>
-          <w:rFonts w:ascii="Consolas" w:hAnsi="Consolas"/>
-        </w:rPr>
-        <w:tab/>
-      </w:r>
-      <w:r>
-        <w:rPr>
-          <w:rFonts w:ascii="Consolas" w:hAnsi="Consolas"/>
-        </w:rPr>
-        <w:tab/>
-      </w:r>
-      <w:r>
-        <w:rPr>
-          <w:rFonts w:ascii="Consolas" w:hAnsi="Consolas"/>
-        </w:rPr>
-        <w:tab/>
-        <w:t>“path” : &lt;absolute path to operator&gt;,</w:t>
-      </w:r>
-    </w:p>
-    <w:p>
-      <w:pPr>
-        <w:spacing w:after="0" w:line="240" w:lineRule="auto"/>
-        <w:rPr>
-          <w:rFonts w:ascii="Consolas" w:hAnsi="Consolas"/>
-        </w:rPr>
-      </w:pPr>
-      <w:r>
-        <w:rPr>
-          <w:rFonts w:ascii="Consolas" w:hAnsi="Consolas"/>
-        </w:rPr>
-        <w:tab/>
-      </w:r>
-      <w:r>
-        <w:rPr>
-          <w:rFonts w:ascii="Consolas" w:hAnsi="Consolas"/>
-        </w:rPr>
-        <w:tab/>
-      </w:r>
-      <w:r>
-        <w:rPr>
-          <w:rFonts w:ascii="Consolas" w:hAnsi="Consolas"/>
-        </w:rPr>
-        <w:tab/>
-      </w:r>
-      <w:r>
-        <w:rPr>
-          <w:rFonts w:ascii="Consolas" w:hAnsi="Consolas"/>
-        </w:rPr>
-        <w:tab/>
-        <w:t>&lt;unique name of parameter&gt; : &lt;par value&gt;</w:t>
-      </w:r>
-    </w:p>
-    <w:p>
-      <w:pPr>
-        <w:spacing w:after="0" w:line="240" w:lineRule="auto"/>
-        <w:rPr>
-          <w:rFonts w:ascii="Consolas" w:hAnsi="Consolas"/>
-        </w:rPr>
-      </w:pPr>
-      <w:r>
-        <w:rPr>
-          <w:rFonts w:ascii="Consolas" w:hAnsi="Consolas"/>
-        </w:rPr>
-        <w:tab/>
-      </w:r>
-      <w:r>
-        <w:rPr>
-          <w:rFonts w:ascii="Consolas" w:hAnsi="Consolas"/>
-        </w:rPr>
-        <w:tab/>
-      </w:r>
-      <w:r>
-        <w:rPr>
-          <w:rFonts w:ascii="Consolas" w:hAnsi="Consolas"/>
-        </w:rPr>
-        <w:tab/>
-      </w:r>
-      <w:r>
-        <w:rPr>
-          <w:rFonts w:ascii="Consolas" w:hAnsi="Consolas"/>
-        </w:rPr>
-        <w:tab/>
-      </w:r>
-      <w:r>
-        <w:rPr>
-          <w:rFonts w:ascii="Consolas" w:hAnsi="Consolas"/>
-        </w:rPr>
-        <w:tab/>
+      </w:pPr>
+    </w:p>
+    <w:p>
+      <w:pPr>
+        <w:pStyle w:val="Heading1"/>
+      </w:pPr>
+      <w:r>
+        <w:t xml:space="preserve"> </w:t>
+      </w:r>
+      <w:r>
+        <w:t>UI</w:t>
+      </w:r>
+    </w:p>
+    <w:p>
+      <w:r>
+        <w:t>TouchNet is controlled from a browser-based UI, currently displaying a list of nodes available for control and basic actions (Perform, Play, Stop, Save, Quit).  The UI uses Vue.js to be responsive and update its list of available nodes, perform state, and node status data.</w:t>
+      </w:r>
+    </w:p>
+    <w:p>
+      <w:r>
+        <w:t xml:space="preserve">The Vue instance is initialized with </w:t>
+      </w:r>
+      <w:r>
+        <w:t>a list of nodes, each element being a JavaScript object of the following form:</w:t>
+      </w:r>
+    </w:p>
+    <w:p>
+      <w:proofErr w:type="gramStart"/>
+      <w:r>
+        <w:t>{ name</w:t>
+      </w:r>
+      <w:proofErr w:type="gramEnd"/>
+      <w:r>
+        <w:t>:&lt;alias&gt;,</w:t>
+      </w:r>
+    </w:p>
+    <w:p>
+      <w:r>
+        <w:t>ip:&lt;ip address&gt;,</w:t>
+      </w:r>
+    </w:p>
+    <w:p>
+      <w:r>
+        <w:t>rate:&lt;frame rate&gt;,</w:t>
+      </w:r>
+    </w:p>
+    <w:p>
+      <w:r>
+        <w:t>perform:&lt;perform mode (boolean)&gt;</w:t>
+      </w:r>
+    </w:p>
+    <w:p>
+      <w:pPr>
+        <w:ind w:firstLine="720"/>
+      </w:pPr>
+      <w:r>
         <w:t>}</w:t>
       </w:r>
     </w:p>
     <w:p>
       <w:pPr>
-        <w:spacing w:after="0" w:line="240" w:lineRule="auto"/>
-        <w:rPr>
-          <w:rFonts w:ascii="Consolas" w:hAnsi="Consolas"/>
-        </w:rPr>
-      </w:pPr>
-      <w:r>
-        <w:rPr>
-          <w:rFonts w:ascii="Consolas" w:hAnsi="Consolas"/>
-        </w:rPr>
-        <w:tab/>
-      </w:r>
-      <w:r>
-        <w:rPr>
-          <w:rFonts w:ascii="Consolas" w:hAnsi="Consolas"/>
-        </w:rPr>
-        <w:tab/>
-      </w:r>
-      <w:r>
-        <w:rPr>
-          <w:rFonts w:ascii="Consolas" w:hAnsi="Consolas"/>
-        </w:rPr>
-        <w:tab/>
-      </w:r>
-      <w:r>
-        <w:rPr>
-          <w:rFonts w:ascii="Consolas" w:hAnsi="Consolas"/>
-        </w:rPr>
-        <w:tab/>
-        <w:t>}</w:t>
-      </w:r>
-    </w:p>
-    <w:p>
-      <w:pPr>
-        <w:spacing w:after="0" w:line="240" w:lineRule="auto"/>
-        <w:rPr>
-          <w:rFonts w:ascii="Consolas" w:hAnsi="Consolas"/>
-        </w:rPr>
-      </w:pPr>
-      <w:r>
-        <w:rPr>
-          <w:rFonts w:ascii="Consolas" w:hAnsi="Consolas"/>
-        </w:rPr>
-        <w:tab/>
-      </w:r>
-      <w:r>
-        <w:rPr>
-          <w:rFonts w:ascii="Consolas" w:hAnsi="Consolas"/>
-        </w:rPr>
-        <w:tab/>
-      </w:r>
-      <w:r>
-        <w:rPr>
-          <w:rFonts w:ascii="Consolas" w:hAnsi="Consolas"/>
-        </w:rPr>
-        <w:tab/>
-        <w:t>}</w:t>
-      </w:r>
-    </w:p>
-    <w:p>
-      <w:pPr>
-        <w:spacing w:after="0" w:line="240" w:lineRule="auto"/>
-        <w:rPr>
-          <w:rFonts w:ascii="Consolas" w:hAnsi="Consolas"/>
-        </w:rPr>
-      </w:pPr>
-      <w:r>
-        <w:rPr>
-          <w:rFonts w:ascii="Consolas" w:hAnsi="Consolas"/>
-        </w:rPr>
-        <w:tab/>
-      </w:r>
-      <w:r>
-        <w:rPr>
-          <w:rFonts w:ascii="Consolas" w:hAnsi="Consolas"/>
-        </w:rPr>
-        <w:tab/>
-        <w:t>}</w:t>
-      </w:r>
-    </w:p>
-    <w:p>
-      <w:pPr>
-        <w:spacing w:after="0" w:line="240" w:lineRule="auto"/>
-      </w:pPr>
-      <w:r>
-        <w:rPr>
-          <w:rFonts w:ascii="Consolas" w:hAnsi="Consolas"/>
-        </w:rPr>
-        <w:tab/>
-        <w:t>}</w:t>
-      </w:r>
-      <w:r>
-        <w:tab/>
-      </w:r>
-    </w:p>
-    <w:p>
-      <w:pPr>
-        <w:spacing w:after="0" w:line="240" w:lineRule="auto"/>
-      </w:pPr>
-    </w:p>
-    <w:p>
-      <w:pPr>
-        <w:pStyle w:val="Heading1"/>
-      </w:pPr>
-      <w:r>
-        <w:t xml:space="preserve"> </w:t>
-      </w:r>
-      <w:r>
-        <w:t>UI</w:t>
-      </w:r>
-    </w:p>
-    <w:p>
-      <w:r>
-        <w:t>TouchNet is controlled from a browser-based UI, currently displaying a list of nodes available for control and basic actions (Perform, Play, Stop, Save, Quit).  The UI uses Vue.js to be responsive and update its list of available nodes, perform state, and node status data.</w:t>
-      </w:r>
-    </w:p>
-    <w:p>
-      <w:r>
-        <w:t xml:space="preserve">The Vue instance is initialized with </w:t>
-      </w:r>
-      <w:r>
-        <w:t>a list of nodes, each element being a JavaScript object of the following form:</w:t>
-      </w:r>
-    </w:p>
-    <w:p>
-      <w:r>
-        <w:t>{ name:&lt;alias&gt;,</w:t>
-      </w:r>
-    </w:p>
-    <w:p>
-      <w:r>
-        <w:t>ip:&lt;ip address&gt;,</w:t>
-      </w:r>
-    </w:p>
-    <w:p>
-      <w:r>
-        <w:t>rate:&lt;frame rate&gt;,</w:t>
-      </w:r>
-    </w:p>
-    <w:p>
-      <w:r>
-        <w:t>perform:&lt;perform mode (boolean)&gt;</w:t>
-      </w:r>
-    </w:p>
-    <w:p>
-      <w:pPr>
         <w:ind w:firstLine="720"/>
       </w:pPr>
-      <w:r>
-        <w:t>}</w:t>
-      </w:r>
     </w:p>
     <w:p>
       <w:pPr>
@@ -2837,11 +2587,6 @@
       </w:pPr>
     </w:p>
     <w:p>
-      <w:pPr>
-        <w:ind w:firstLine="720"/>
-      </w:pPr>
-    </w:p>
-    <w:p>
       <w:r>
         <w:t>12. Components</w:t>
       </w:r>
@@ -2864,7 +2609,6 @@
     </w:p>
     <w:p>
       <w:r>
-        <w:lastRenderedPageBreak/>
         <w:t>{“jsonrpc”: “2.0”,</w:t>
       </w:r>
     </w:p>
@@ -2875,7 +2619,15 @@
     </w:p>
     <w:p>
       <w:r>
-        <w:t>“id”:&lt;id&gt;</w:t>
+        <w:t>“</w:t>
+      </w:r>
+      <w:proofErr w:type="gramStart"/>
+      <w:r>
+        <w:t>id”:&lt;</w:t>
+      </w:r>
+      <w:proofErr w:type="gramEnd"/>
+      <w:r>
+        <w:t>id&gt;</w:t>
       </w:r>
     </w:p>
     <w:p/>
@@ -2933,7 +2685,15 @@
         <w:t>DATA</w:t>
       </w:r>
       <w:r>
-        <w:t xml:space="preserve"> = {username=username,password=&lt;hashed password&gt;}</w:t>
+        <w:t xml:space="preserve"> = {username=</w:t>
+      </w:r>
+      <w:proofErr w:type="gramStart"/>
+      <w:r>
+        <w:t>username,password</w:t>
+      </w:r>
+      <w:proofErr w:type="gramEnd"/>
+      <w:r>
+        <w:t>=&lt;hashed password&gt;}</w:t>
       </w:r>
     </w:p>
     <w:p>
@@ -2941,8 +2701,13 @@
         <w:t>The server will return a session cookie</w:t>
       </w:r>
       <w:r>
-        <w:t xml:space="preserve"> in the form of a token in the response header</w:t>
-      </w:r>
+        <w:t xml:space="preserve"> in the form of a token in the response </w:t>
+      </w:r>
+      <w:proofErr w:type="gramStart"/>
+      <w:r>
+        <w:t>header</w:t>
+      </w:r>
+      <w:proofErr w:type="gramEnd"/>
     </w:p>
     <w:p>
       <w:r>
@@ -3022,8 +2787,13 @@
         </w:numPr>
       </w:pPr>
       <w:r>
-        <w:t>If no Alias name, reject packet</w:t>
-      </w:r>
+        <w:t xml:space="preserve">If no Alias name, reject </w:t>
+      </w:r>
+      <w:proofErr w:type="gramStart"/>
+      <w:r>
+        <w:t>packet</w:t>
+      </w:r>
+      <w:proofErr w:type="gramEnd"/>
     </w:p>
     <w:p>
       <w:pPr>

</xml_diff>